<commit_message>
Generated 2^14 random meshes (not uploaded)
Generated 2^14 random meshes (not uploaded)
</commit_message>
<xml_diff>
--- a/Generator/RandomMesh.docx
+++ b/Generator/RandomMesh.docx
@@ -23,7 +23,7 @@
         </w:rPr>
         <w:t>1- download it from </w:t>
       </w:r>
-      <w:hyperlink r:id="rId4" w:tgtFrame="_blank" w:tooltip="Original URL: https://julialang.org/downloads/. Click or tap if you trust this link." w:history="1">
+      <w:hyperlink r:id="rId6" w:tgtFrame="_blank" w:tooltip="Original URL: https://julialang.org/downloads/. Click or tap if you trust this link." w:history="1">
         <w:r>
           <w:rPr>
             <w:rFonts w:ascii="Segoe UI" w:eastAsia="Times New Roman" w:hAnsi="Segoe UI" w:cs="Segoe UI"/>
@@ -67,7 +67,7 @@
         </w:rPr>
         <w:t>2- download vscode from </w:t>
       </w:r>
-      <w:hyperlink r:id="rId5" w:tgtFrame="_blank" w:tooltip="Original URL: https://code.visualstudio.com/download. Click or tap if you trust this link." w:history="1">
+      <w:hyperlink r:id="rId7" w:tgtFrame="_blank" w:tooltip="Original URL: https://code.visualstudio.com/download. Click or tap if you trust this link." w:history="1">
         <w:r>
           <w:rPr>
             <w:rFonts w:ascii="Segoe UI" w:eastAsia="Times New Roman" w:hAnsi="Segoe UI" w:cs="Segoe UI"/>
@@ -176,6 +176,14 @@
       </w:r>
     </w:p>
     <w:p/>
+    <w:p>
+      <w:r>
+        <w:t>j</w:t>
+      </w:r>
+      <w:r>
+        <w:t>ulia .\generator.jl</w:t>
+      </w:r>
+    </w:p>
     <w:p>
       <w:r>
         <w:rPr>
@@ -199,7 +207,7 @@
                     </pic:cNvPicPr>
                   </pic:nvPicPr>
                   <pic:blipFill>
-                    <a:blip r:embed="rId6" cstate="print">
+                    <a:blip r:embed="rId8" cstate="print">
                       <a:extLst>
                         <a:ext uri="{28A0092B-C50C-407E-A947-70E740481C1C}">
                           <a14:useLocalDpi xmlns:a14="http://schemas.microsoft.com/office/drawing/2010/main" val="0"/>
@@ -253,7 +261,7 @@
                     <pic:cNvPicPr/>
                   </pic:nvPicPr>
                   <pic:blipFill>
-                    <a:blip r:embed="rId7"/>
+                    <a:blip r:embed="rId9"/>
                     <a:stretch>
                       <a:fillRect/>
                     </a:stretch>
@@ -1026,6 +1034,15 @@
 </file>
 
 <file path=customXml/item1.xml><?xml version="1.0" encoding="utf-8"?>
+<?mso-contentType ?>
+<FormTemplates xmlns="http://schemas.microsoft.com/sharepoint/v3/contenttype/forms">
+  <Display>DocumentLibraryForm</Display>
+  <Edit>DocumentLibraryForm</Edit>
+  <New>DocumentLibraryForm</New>
+</FormTemplates>
+</file>
+
+<file path=customXml/item2.xml><?xml version="1.0" encoding="utf-8"?>
 <ct:contentTypeSchema xmlns:ct="http://schemas.microsoft.com/office/2006/metadata/contentType" xmlns:ma="http://schemas.microsoft.com/office/2006/metadata/properties/metaAttributes" ct:_="" ma:_="" ma:contentTypeName="Document" ma:contentTypeID="0x010100D5A8998D239AE840B9F20E8F74E7674A" ma:contentTypeVersion="12" ma:contentTypeDescription="Create a new document." ma:contentTypeScope="" ma:versionID="26162600329c64f62d6e7e284a13dc95">
   <xsd:schema xmlns:xsd="http://www.w3.org/2001/XMLSchema" xmlns:xs="http://www.w3.org/2001/XMLSchema" xmlns:p="http://schemas.microsoft.com/office/2006/metadata/properties" xmlns:ns2="ba605b85-7484-4712-bfb1-1e556f87fe00" xmlns:ns3="524b065b-bfe8-4369-b31a-4de29c5ba351" targetNamespace="http://schemas.microsoft.com/office/2006/metadata/properties" ma:root="true" ma:fieldsID="e6f4a5b6f64f63700b84414816fff0fa" ns2:_="" ns3:_="">
     <xsd:import namespace="ba605b85-7484-4712-bfb1-1e556f87fe00"/>
@@ -1242,19 +1259,29 @@
 </ct:contentTypeSchema>
 </file>
 
-<file path=customXml/item2.xml><?xml version="1.0" encoding="utf-8"?>
-<?mso-contentType ?>
-<FormTemplates xmlns="http://schemas.microsoft.com/sharepoint/v3/contenttype/forms">
-  <Display>DocumentLibraryForm</Display>
-  <Edit>DocumentLibraryForm</Edit>
-  <New>DocumentLibraryForm</New>
-</FormTemplates>
-</file>
-
 <file path=customXml/itemProps1.xml><?xml version="1.0" encoding="utf-8"?>
-<ds:datastoreItem xmlns:ds="http://schemas.openxmlformats.org/officeDocument/2006/customXml" ds:itemID="{BF8D48FD-E24E-4BB8-86DC-FF0BB671EB41}"/>
+<ds:datastoreItem xmlns:ds="http://schemas.openxmlformats.org/officeDocument/2006/customXml" ds:itemID="{D9181AF8-5C7F-4079-98C2-469624A9DD57}">
+  <ds:schemaRefs>
+    <ds:schemaRef ds:uri="http://schemas.microsoft.com/sharepoint/v3/contenttype/forms"/>
+  </ds:schemaRefs>
+</ds:datastoreItem>
 </file>
 
 <file path=customXml/itemProps2.xml><?xml version="1.0" encoding="utf-8"?>
-<ds:datastoreItem xmlns:ds="http://schemas.openxmlformats.org/officeDocument/2006/customXml" ds:itemID="{D9181AF8-5C7F-4079-98C2-469624A9DD57}"/>
+<ds:datastoreItem xmlns:ds="http://schemas.openxmlformats.org/officeDocument/2006/customXml" ds:itemID="{BF8D48FD-E24E-4BB8-86DC-FF0BB671EB41}">
+  <ds:schemaRefs>
+    <ds:schemaRef ds:uri="http://schemas.microsoft.com/office/2006/metadata/contentType"/>
+    <ds:schemaRef ds:uri="http://schemas.microsoft.com/office/2006/metadata/properties/metaAttributes"/>
+    <ds:schemaRef ds:uri="http://www.w3.org/2001/XMLSchema"/>
+    <ds:schemaRef ds:uri="http://schemas.microsoft.com/office/2006/metadata/properties"/>
+    <ds:schemaRef ds:uri="ba605b85-7484-4712-bfb1-1e556f87fe00"/>
+    <ds:schemaRef ds:uri="524b065b-bfe8-4369-b31a-4de29c5ba351"/>
+    <ds:schemaRef ds:uri="http://schemas.microsoft.com/office/2006/documentManagement/types"/>
+    <ds:schemaRef ds:uri="http://schemas.microsoft.com/office/infopath/2007/PartnerControls"/>
+    <ds:schemaRef ds:uri="http://schemas.openxmlformats.org/package/2006/metadata/core-properties"/>
+    <ds:schemaRef ds:uri="http://purl.org/dc/elements/1.1/"/>
+    <ds:schemaRef ds:uri="http://purl.org/dc/terms/"/>
+    <ds:schemaRef ds:uri="http://schemas.microsoft.com/internal/obd"/>
+  </ds:schemaRefs>
+</ds:datastoreItem>
 </file>
</xml_diff>